<commit_message>
Obj.katalógus, mostani case-ek, követelménylista módosítása
</commit_message>
<xml_diff>
--- a/7_prototipus_koncepcio/Követelménylista_TSZ.docx
+++ b/7_prototipus_koncepcio/Követelménylista_TSZ.docx
@@ -4393,49 +4393,98 @@
         </w:trPr>
         <w:tc>
           <w:tcPr>
-            <w:tcW w:w="14029" w:type="dxa"/>
-            <w:gridSpan w:val="3"/>
-            <w:tcBorders>
-              <w:top w:val="single" w:sz="4" w:space="0" w:color="000000"/>
-              <w:left w:val="single" w:sz="4" w:space="0" w:color="000000"/>
-              <w:bottom w:val="single" w:sz="4" w:space="0" w:color="000000"/>
-              <w:right w:val="single" w:sz="4" w:space="0" w:color="000000"/>
-            </w:tcBorders>
-            <w:shd w:val="clear" w:color="auto" w:fill="E8E8E8" w:themeFill="background2"/>
-            <w:vAlign w:val="center"/>
-          </w:tcPr>
-          <w:p>
-            <w:pPr>
-              <w:pStyle w:val="magyarazat"/>
-              <w:spacing w:before="60" w:after="60"/>
-              <w:jc w:val="center"/>
-              <w:rPr>
-                <w:rFonts w:ascii="Times New Roman" w:hAnsi="Times New Roman" w:cs="Times New Roman"/>
-                <w:b/>
-                <w:bCs/>
-                <w:i w:val="0"/>
-                <w:color w:val="000000"/>
-              </w:rPr>
-            </w:pPr>
-            <w:r>
-              <w:rPr>
-                <w:rFonts w:ascii="Times New Roman" w:hAnsi="Times New Roman" w:cs="Times New Roman"/>
-                <w:b/>
-                <w:bCs/>
-                <w:i w:val="0"/>
-                <w:color w:val="000000"/>
-              </w:rPr>
-              <w:t xml:space="preserve">5. </w:t>
-            </w:r>
-            <w:r>
-              <w:rPr>
-                <w:rFonts w:ascii="Times New Roman" w:hAnsi="Times New Roman" w:cs="Times New Roman"/>
-                <w:b/>
-                <w:bCs/>
-                <w:i w:val="0"/>
-                <w:color w:val="000000"/>
-              </w:rPr>
-              <w:t>ROVARÁSZOK</w:t>
+            <w:tcW w:w="1271" w:type="dxa"/>
+            <w:tcBorders>
+              <w:top w:val="single" w:sz="4" w:space="0" w:color="000000"/>
+              <w:left w:val="single" w:sz="4" w:space="0" w:color="000000"/>
+              <w:bottom w:val="single" w:sz="4" w:space="0" w:color="000000"/>
+              <w:right w:val="single" w:sz="4" w:space="0" w:color="000000"/>
+            </w:tcBorders>
+            <w:vAlign w:val="center"/>
+          </w:tcPr>
+          <w:p>
+            <w:pPr>
+              <w:pStyle w:val="magyarazat"/>
+              <w:spacing w:before="60" w:after="60"/>
+              <w:jc w:val="center"/>
+              <w:rPr>
+                <w:rFonts w:ascii="Times New Roman" w:hAnsi="Times New Roman" w:cs="Times New Roman"/>
+                <w:b/>
+                <w:i w:val="0"/>
+                <w:color w:val="auto"/>
+              </w:rPr>
+            </w:pPr>
+            <w:r>
+              <w:rPr>
+                <w:rFonts w:ascii="Times New Roman" w:hAnsi="Times New Roman" w:cs="Times New Roman"/>
+                <w:b/>
+                <w:i w:val="0"/>
+                <w:color w:val="auto"/>
+              </w:rPr>
+              <w:t>új</w:t>
+            </w:r>
+          </w:p>
+        </w:tc>
+        <w:tc>
+          <w:tcPr>
+            <w:tcW w:w="11198" w:type="dxa"/>
+            <w:tcBorders>
+              <w:top w:val="single" w:sz="4" w:space="0" w:color="000000"/>
+              <w:left w:val="single" w:sz="4" w:space="0" w:color="000000"/>
+              <w:bottom w:val="single" w:sz="4" w:space="0" w:color="000000"/>
+              <w:right w:val="single" w:sz="4" w:space="0" w:color="000000"/>
+            </w:tcBorders>
+            <w:vAlign w:val="center"/>
+          </w:tcPr>
+          <w:p>
+            <w:pPr>
+              <w:pStyle w:val="magyarazat"/>
+              <w:spacing w:before="60" w:after="60"/>
+              <w:jc w:val="both"/>
+              <w:rPr>
+                <w:rFonts w:ascii="Times New Roman" w:hAnsi="Times New Roman" w:cs="Times New Roman"/>
+                <w:i w:val="0"/>
+                <w:color w:val="000000"/>
+              </w:rPr>
+            </w:pPr>
+            <w:r>
+              <w:rPr>
+                <w:rFonts w:ascii="Times New Roman" w:hAnsi="Times New Roman" w:cs="Times New Roman"/>
+                <w:i w:val="0"/>
+                <w:color w:val="000000"/>
+              </w:rPr>
+              <w:t>Rovar olyan szomszédos tektonra tud mozogni, amelyre vezet van gombafonál.</w:t>
+            </w:r>
+          </w:p>
+        </w:tc>
+        <w:tc>
+          <w:tcPr>
+            <w:tcW w:w="1560" w:type="dxa"/>
+            <w:tcBorders>
+              <w:top w:val="single" w:sz="4" w:space="0" w:color="000000"/>
+              <w:left w:val="single" w:sz="4" w:space="0" w:color="000000"/>
+              <w:bottom w:val="single" w:sz="4" w:space="0" w:color="000000"/>
+              <w:right w:val="single" w:sz="4" w:space="0" w:color="000000"/>
+            </w:tcBorders>
+          </w:tcPr>
+          <w:p>
+            <w:pPr>
+              <w:pStyle w:val="magyarazat"/>
+              <w:spacing w:before="60" w:after="60"/>
+              <w:jc w:val="center"/>
+              <w:rPr>
+                <w:rFonts w:ascii="Times New Roman" w:hAnsi="Times New Roman" w:cs="Times New Roman"/>
+                <w:i w:val="0"/>
+                <w:color w:val="000000"/>
+              </w:rPr>
+            </w:pPr>
+            <w:r>
+              <w:rPr>
+                <w:rFonts w:ascii="Times New Roman" w:hAnsi="Times New Roman" w:cs="Times New Roman"/>
+                <w:i w:val="0"/>
+                <w:color w:val="000000"/>
+              </w:rPr>
+              <w:t>megbeszélve</w:t>
             </w:r>
           </w:p>
         </w:tc>
@@ -4446,98 +4495,49 @@
         </w:trPr>
         <w:tc>
           <w:tcPr>
-            <w:tcW w:w="1271" w:type="dxa"/>
-            <w:tcBorders>
-              <w:top w:val="single" w:sz="4" w:space="0" w:color="000000"/>
-              <w:left w:val="single" w:sz="4" w:space="0" w:color="000000"/>
-              <w:bottom w:val="single" w:sz="4" w:space="0" w:color="000000"/>
-              <w:right w:val="single" w:sz="4" w:space="0" w:color="000000"/>
-            </w:tcBorders>
-            <w:vAlign w:val="center"/>
-          </w:tcPr>
-          <w:p>
-            <w:pPr>
-              <w:pStyle w:val="magyarazat"/>
-              <w:spacing w:before="60" w:after="60"/>
-              <w:jc w:val="center"/>
-              <w:rPr>
-                <w:rFonts w:ascii="Times New Roman" w:hAnsi="Times New Roman" w:cs="Times New Roman"/>
-                <w:b/>
-                <w:i w:val="0"/>
-                <w:color w:val="auto"/>
-              </w:rPr>
-            </w:pPr>
-            <w:r>
-              <w:rPr>
-                <w:rFonts w:ascii="Times New Roman" w:hAnsi="Times New Roman" w:cs="Times New Roman"/>
-                <w:b/>
-                <w:i w:val="0"/>
-                <w:color w:val="auto"/>
-              </w:rPr>
-              <w:t>RVS001</w:t>
-            </w:r>
-          </w:p>
-        </w:tc>
-        <w:tc>
-          <w:tcPr>
-            <w:tcW w:w="11198" w:type="dxa"/>
-            <w:tcBorders>
-              <w:top w:val="single" w:sz="4" w:space="0" w:color="000000"/>
-              <w:left w:val="single" w:sz="4" w:space="0" w:color="000000"/>
-              <w:bottom w:val="single" w:sz="4" w:space="0" w:color="000000"/>
-              <w:right w:val="single" w:sz="4" w:space="0" w:color="000000"/>
-            </w:tcBorders>
-            <w:vAlign w:val="center"/>
-          </w:tcPr>
-          <w:p>
-            <w:pPr>
-              <w:pStyle w:val="magyarazat"/>
-              <w:spacing w:before="60" w:after="60"/>
-              <w:jc w:val="both"/>
-              <w:rPr>
-                <w:rFonts w:ascii="Times New Roman" w:hAnsi="Times New Roman" w:cs="Times New Roman"/>
-                <w:i w:val="0"/>
-                <w:color w:val="000000"/>
-              </w:rPr>
-            </w:pPr>
-            <w:r>
-              <w:rPr>
-                <w:rFonts w:ascii="Times New Roman" w:hAnsi="Times New Roman" w:cs="Times New Roman"/>
-                <w:i w:val="0"/>
-                <w:color w:val="000000"/>
-              </w:rPr>
-              <w:t>Minden rovarász 1-1 db rovart irányít.</w:t>
-            </w:r>
-          </w:p>
-        </w:tc>
-        <w:tc>
-          <w:tcPr>
-            <w:tcW w:w="1560" w:type="dxa"/>
-            <w:tcBorders>
-              <w:top w:val="single" w:sz="4" w:space="0" w:color="000000"/>
-              <w:left w:val="single" w:sz="4" w:space="0" w:color="000000"/>
-              <w:bottom w:val="single" w:sz="4" w:space="0" w:color="000000"/>
-              <w:right w:val="single" w:sz="4" w:space="0" w:color="000000"/>
-            </w:tcBorders>
-          </w:tcPr>
-          <w:p>
-            <w:pPr>
-              <w:pStyle w:val="magyarazat"/>
-              <w:spacing w:before="60" w:after="60"/>
-              <w:jc w:val="center"/>
-              <w:rPr>
-                <w:rFonts w:ascii="Times New Roman" w:hAnsi="Times New Roman" w:cs="Times New Roman"/>
-                <w:i w:val="0"/>
-                <w:color w:val="000000"/>
-              </w:rPr>
-            </w:pPr>
-            <w:r>
-              <w:rPr>
-                <w:rFonts w:ascii="Times New Roman" w:hAnsi="Times New Roman" w:cs="Times New Roman"/>
-                <w:i w:val="0"/>
-                <w:color w:val="000000"/>
-              </w:rPr>
-              <w:t>N</w:t>
+            <w:tcW w:w="14029" w:type="dxa"/>
+            <w:gridSpan w:val="3"/>
+            <w:tcBorders>
+              <w:top w:val="single" w:sz="4" w:space="0" w:color="000000"/>
+              <w:left w:val="single" w:sz="4" w:space="0" w:color="000000"/>
+              <w:bottom w:val="single" w:sz="4" w:space="0" w:color="000000"/>
+              <w:right w:val="single" w:sz="4" w:space="0" w:color="000000"/>
+            </w:tcBorders>
+            <w:shd w:val="clear" w:color="auto" w:fill="E8E8E8" w:themeFill="background2"/>
+            <w:vAlign w:val="center"/>
+          </w:tcPr>
+          <w:p>
+            <w:pPr>
+              <w:pStyle w:val="magyarazat"/>
+              <w:spacing w:before="60" w:after="60"/>
+              <w:jc w:val="center"/>
+              <w:rPr>
+                <w:rFonts w:ascii="Times New Roman" w:hAnsi="Times New Roman" w:cs="Times New Roman"/>
+                <w:b/>
+                <w:bCs/>
+                <w:i w:val="0"/>
+                <w:color w:val="000000"/>
+              </w:rPr>
+            </w:pPr>
+            <w:r>
+              <w:rPr>
+                <w:rFonts w:ascii="Times New Roman" w:hAnsi="Times New Roman" w:cs="Times New Roman"/>
+                <w:b/>
+                <w:bCs/>
+                <w:i w:val="0"/>
+                <w:color w:val="000000"/>
+              </w:rPr>
+              <w:t xml:space="preserve">5. </w:t>
+            </w:r>
+            <w:r>
+              <w:rPr>
+                <w:rFonts w:ascii="Times New Roman" w:hAnsi="Times New Roman" w:cs="Times New Roman"/>
+                <w:b/>
+                <w:bCs/>
+                <w:i w:val="0"/>
+                <w:color w:val="000000"/>
+              </w:rPr>
+              <w:t>ROVARÁSZOK</w:t>
             </w:r>
           </w:p>
         </w:tc>
@@ -4576,7 +4576,7 @@
                 <w:i w:val="0"/>
                 <w:color w:val="auto"/>
               </w:rPr>
-              <w:t>RVS002</w:t>
+              <w:t>RVS001</w:t>
             </w:r>
           </w:p>
         </w:tc>
@@ -4608,7 +4608,7 @@
                 <w:i w:val="0"/>
                 <w:color w:val="000000"/>
               </w:rPr>
-              <w:t>A rovarász kattintással választhatja ki, hogy a rovarja melyik tektonra haladjon tovább</w:t>
+              <w:t>Minden rovarász 1-1 db rovart irányít.</w:t>
             </w:r>
           </w:p>
         </w:tc>
@@ -4678,7 +4678,7 @@
                 <w:i w:val="0"/>
                 <w:color w:val="auto"/>
               </w:rPr>
-              <w:t>RVS003</w:t>
+              <w:t>RVS002</w:t>
             </w:r>
           </w:p>
         </w:tc>
@@ -4710,7 +4710,7 @@
                 <w:i w:val="0"/>
                 <w:color w:val="000000"/>
               </w:rPr>
-              <w:t>Rovaronként és körönként 1 db fonal elvágására vagy 1 db spóra elfogyasztására van lehetőség.</w:t>
+              <w:t>A rovarász kattintással választhatja ki, hogy a rovarja melyik tektonra haladjon tovább</w:t>
             </w:r>
           </w:p>
         </w:tc>
@@ -4780,7 +4780,7 @@
                 <w:i w:val="0"/>
                 <w:color w:val="auto"/>
               </w:rPr>
-              <w:t>RVS004</w:t>
+              <w:t>RVS003</w:t>
             </w:r>
           </w:p>
         </w:tc>
@@ -4812,7 +4812,7 @@
                 <w:i w:val="0"/>
                 <w:color w:val="000000"/>
               </w:rPr>
-              <w:t>A rovar által elfogyasztott tápanyag összegét egy vizuális számláló mutatja</w:t>
+              <w:t>Rovaronként és körönként 1 db fonal elvágására vagy 1 db spóra elfogyasztására van lehetőség.</w:t>
             </w:r>
           </w:p>
         </w:tc>
@@ -4854,49 +4854,98 @@
         </w:trPr>
         <w:tc>
           <w:tcPr>
-            <w:tcW w:w="14029" w:type="dxa"/>
-            <w:gridSpan w:val="3"/>
-            <w:tcBorders>
-              <w:top w:val="single" w:sz="4" w:space="0" w:color="000000"/>
-              <w:left w:val="single" w:sz="4" w:space="0" w:color="000000"/>
-              <w:bottom w:val="single" w:sz="4" w:space="0" w:color="000000"/>
-              <w:right w:val="single" w:sz="4" w:space="0" w:color="000000"/>
-            </w:tcBorders>
-            <w:shd w:val="clear" w:color="auto" w:fill="E8E8E8" w:themeFill="background2"/>
-            <w:vAlign w:val="center"/>
-          </w:tcPr>
-          <w:p>
-            <w:pPr>
-              <w:pStyle w:val="magyarazat"/>
-              <w:spacing w:before="60" w:after="60"/>
-              <w:jc w:val="center"/>
-              <w:rPr>
-                <w:rFonts w:ascii="Times New Roman" w:hAnsi="Times New Roman" w:cs="Times New Roman"/>
-                <w:b/>
-                <w:bCs/>
-                <w:i w:val="0"/>
-                <w:color w:val="000000"/>
-              </w:rPr>
-            </w:pPr>
-            <w:r>
-              <w:rPr>
-                <w:rFonts w:ascii="Times New Roman" w:hAnsi="Times New Roman" w:cs="Times New Roman"/>
-                <w:b/>
-                <w:bCs/>
-                <w:i w:val="0"/>
-                <w:color w:val="000000"/>
-              </w:rPr>
-              <w:t xml:space="preserve">6. </w:t>
-            </w:r>
-            <w:r>
-              <w:rPr>
-                <w:rFonts w:ascii="Times New Roman" w:hAnsi="Times New Roman" w:cs="Times New Roman"/>
-                <w:b/>
-                <w:bCs/>
-                <w:i w:val="0"/>
-                <w:color w:val="000000"/>
-              </w:rPr>
-              <w:t>GOMBÁSZOK</w:t>
+            <w:tcW w:w="1271" w:type="dxa"/>
+            <w:tcBorders>
+              <w:top w:val="single" w:sz="4" w:space="0" w:color="000000"/>
+              <w:left w:val="single" w:sz="4" w:space="0" w:color="000000"/>
+              <w:bottom w:val="single" w:sz="4" w:space="0" w:color="000000"/>
+              <w:right w:val="single" w:sz="4" w:space="0" w:color="000000"/>
+            </w:tcBorders>
+            <w:vAlign w:val="center"/>
+          </w:tcPr>
+          <w:p>
+            <w:pPr>
+              <w:pStyle w:val="magyarazat"/>
+              <w:spacing w:before="60" w:after="60"/>
+              <w:jc w:val="center"/>
+              <w:rPr>
+                <w:rFonts w:ascii="Times New Roman" w:hAnsi="Times New Roman" w:cs="Times New Roman"/>
+                <w:b/>
+                <w:i w:val="0"/>
+                <w:color w:val="auto"/>
+              </w:rPr>
+            </w:pPr>
+            <w:r>
+              <w:rPr>
+                <w:rFonts w:ascii="Times New Roman" w:hAnsi="Times New Roman" w:cs="Times New Roman"/>
+                <w:b/>
+                <w:i w:val="0"/>
+                <w:color w:val="auto"/>
+              </w:rPr>
+              <w:t>RVS004</w:t>
+            </w:r>
+          </w:p>
+        </w:tc>
+        <w:tc>
+          <w:tcPr>
+            <w:tcW w:w="11198" w:type="dxa"/>
+            <w:tcBorders>
+              <w:top w:val="single" w:sz="4" w:space="0" w:color="000000"/>
+              <w:left w:val="single" w:sz="4" w:space="0" w:color="000000"/>
+              <w:bottom w:val="single" w:sz="4" w:space="0" w:color="000000"/>
+              <w:right w:val="single" w:sz="4" w:space="0" w:color="000000"/>
+            </w:tcBorders>
+            <w:vAlign w:val="center"/>
+          </w:tcPr>
+          <w:p>
+            <w:pPr>
+              <w:pStyle w:val="magyarazat"/>
+              <w:spacing w:before="60" w:after="60"/>
+              <w:jc w:val="both"/>
+              <w:rPr>
+                <w:rFonts w:ascii="Times New Roman" w:hAnsi="Times New Roman" w:cs="Times New Roman"/>
+                <w:i w:val="0"/>
+                <w:color w:val="000000"/>
+              </w:rPr>
+            </w:pPr>
+            <w:r>
+              <w:rPr>
+                <w:rFonts w:ascii="Times New Roman" w:hAnsi="Times New Roman" w:cs="Times New Roman"/>
+                <w:i w:val="0"/>
+                <w:color w:val="000000"/>
+              </w:rPr>
+              <w:t>A rovar által elfogyasztott tápanyag összegét egy vizuális számláló mutatja</w:t>
+            </w:r>
+          </w:p>
+        </w:tc>
+        <w:tc>
+          <w:tcPr>
+            <w:tcW w:w="1560" w:type="dxa"/>
+            <w:tcBorders>
+              <w:top w:val="single" w:sz="4" w:space="0" w:color="000000"/>
+              <w:left w:val="single" w:sz="4" w:space="0" w:color="000000"/>
+              <w:bottom w:val="single" w:sz="4" w:space="0" w:color="000000"/>
+              <w:right w:val="single" w:sz="4" w:space="0" w:color="000000"/>
+            </w:tcBorders>
+          </w:tcPr>
+          <w:p>
+            <w:pPr>
+              <w:pStyle w:val="magyarazat"/>
+              <w:spacing w:before="60" w:after="60"/>
+              <w:jc w:val="center"/>
+              <w:rPr>
+                <w:rFonts w:ascii="Times New Roman" w:hAnsi="Times New Roman" w:cs="Times New Roman"/>
+                <w:i w:val="0"/>
+                <w:color w:val="000000"/>
+              </w:rPr>
+            </w:pPr>
+            <w:r>
+              <w:rPr>
+                <w:rFonts w:ascii="Times New Roman" w:hAnsi="Times New Roman" w:cs="Times New Roman"/>
+                <w:i w:val="0"/>
+                <w:color w:val="000000"/>
+              </w:rPr>
+              <w:t>N</w:t>
             </w:r>
           </w:p>
         </w:tc>
@@ -4907,98 +4956,49 @@
         </w:trPr>
         <w:tc>
           <w:tcPr>
-            <w:tcW w:w="1271" w:type="dxa"/>
-            <w:tcBorders>
-              <w:top w:val="single" w:sz="4" w:space="0" w:color="000000"/>
-              <w:left w:val="single" w:sz="4" w:space="0" w:color="000000"/>
-              <w:bottom w:val="single" w:sz="4" w:space="0" w:color="000000"/>
-              <w:right w:val="single" w:sz="4" w:space="0" w:color="000000"/>
-            </w:tcBorders>
-            <w:vAlign w:val="center"/>
-          </w:tcPr>
-          <w:p>
-            <w:pPr>
-              <w:pStyle w:val="magyarazat"/>
-              <w:spacing w:before="60" w:after="60"/>
-              <w:jc w:val="center"/>
-              <w:rPr>
-                <w:rFonts w:ascii="Times New Roman" w:hAnsi="Times New Roman" w:cs="Times New Roman"/>
-                <w:b/>
-                <w:i w:val="0"/>
-                <w:color w:val="auto"/>
-              </w:rPr>
-            </w:pPr>
-            <w:r>
-              <w:rPr>
-                <w:rFonts w:ascii="Times New Roman" w:hAnsi="Times New Roman" w:cs="Times New Roman"/>
-                <w:b/>
-                <w:i w:val="0"/>
-                <w:color w:val="auto"/>
-              </w:rPr>
-              <w:t>GBS001</w:t>
-            </w:r>
-          </w:p>
-        </w:tc>
-        <w:tc>
-          <w:tcPr>
-            <w:tcW w:w="11198" w:type="dxa"/>
-            <w:tcBorders>
-              <w:top w:val="single" w:sz="4" w:space="0" w:color="000000"/>
-              <w:left w:val="single" w:sz="4" w:space="0" w:color="000000"/>
-              <w:bottom w:val="single" w:sz="4" w:space="0" w:color="000000"/>
-              <w:right w:val="single" w:sz="4" w:space="0" w:color="000000"/>
-            </w:tcBorders>
-            <w:vAlign w:val="center"/>
-          </w:tcPr>
-          <w:p>
-            <w:pPr>
-              <w:pStyle w:val="magyarazat"/>
-              <w:spacing w:before="60" w:after="60"/>
-              <w:jc w:val="both"/>
-              <w:rPr>
-                <w:rFonts w:ascii="Times New Roman" w:hAnsi="Times New Roman" w:cs="Times New Roman"/>
-                <w:i w:val="0"/>
-                <w:color w:val="000000"/>
-              </w:rPr>
-            </w:pPr>
-            <w:r>
-              <w:rPr>
-                <w:rFonts w:ascii="Times New Roman" w:hAnsi="Times New Roman" w:cs="Times New Roman"/>
-                <w:i w:val="0"/>
-                <w:color w:val="000000"/>
-              </w:rPr>
-              <w:t>Egy tektonra kattintva a gombász meghatározhatja, hogy merre nőjön a gombafonal.</w:t>
-            </w:r>
-          </w:p>
-        </w:tc>
-        <w:tc>
-          <w:tcPr>
-            <w:tcW w:w="1560" w:type="dxa"/>
-            <w:tcBorders>
-              <w:top w:val="single" w:sz="4" w:space="0" w:color="000000"/>
-              <w:left w:val="single" w:sz="4" w:space="0" w:color="000000"/>
-              <w:bottom w:val="single" w:sz="4" w:space="0" w:color="000000"/>
-              <w:right w:val="single" w:sz="4" w:space="0" w:color="000000"/>
-            </w:tcBorders>
-          </w:tcPr>
-          <w:p>
-            <w:pPr>
-              <w:pStyle w:val="magyarazat"/>
-              <w:spacing w:before="60" w:after="60"/>
-              <w:jc w:val="center"/>
-              <w:rPr>
-                <w:rFonts w:ascii="Times New Roman" w:hAnsi="Times New Roman" w:cs="Times New Roman"/>
-                <w:i w:val="0"/>
-                <w:color w:val="000000"/>
-              </w:rPr>
-            </w:pPr>
-            <w:r>
-              <w:rPr>
-                <w:rFonts w:ascii="Times New Roman" w:hAnsi="Times New Roman" w:cs="Times New Roman"/>
-                <w:i w:val="0"/>
-                <w:color w:val="000000"/>
-              </w:rPr>
-              <w:t>N</w:t>
+            <w:tcW w:w="14029" w:type="dxa"/>
+            <w:gridSpan w:val="3"/>
+            <w:tcBorders>
+              <w:top w:val="single" w:sz="4" w:space="0" w:color="000000"/>
+              <w:left w:val="single" w:sz="4" w:space="0" w:color="000000"/>
+              <w:bottom w:val="single" w:sz="4" w:space="0" w:color="000000"/>
+              <w:right w:val="single" w:sz="4" w:space="0" w:color="000000"/>
+            </w:tcBorders>
+            <w:shd w:val="clear" w:color="auto" w:fill="E8E8E8" w:themeFill="background2"/>
+            <w:vAlign w:val="center"/>
+          </w:tcPr>
+          <w:p>
+            <w:pPr>
+              <w:pStyle w:val="magyarazat"/>
+              <w:spacing w:before="60" w:after="60"/>
+              <w:jc w:val="center"/>
+              <w:rPr>
+                <w:rFonts w:ascii="Times New Roman" w:hAnsi="Times New Roman" w:cs="Times New Roman"/>
+                <w:b/>
+                <w:bCs/>
+                <w:i w:val="0"/>
+                <w:color w:val="000000"/>
+              </w:rPr>
+            </w:pPr>
+            <w:r>
+              <w:rPr>
+                <w:rFonts w:ascii="Times New Roman" w:hAnsi="Times New Roman" w:cs="Times New Roman"/>
+                <w:b/>
+                <w:bCs/>
+                <w:i w:val="0"/>
+                <w:color w:val="000000"/>
+              </w:rPr>
+              <w:t xml:space="preserve">6. </w:t>
+            </w:r>
+            <w:r>
+              <w:rPr>
+                <w:rFonts w:ascii="Times New Roman" w:hAnsi="Times New Roman" w:cs="Times New Roman"/>
+                <w:b/>
+                <w:bCs/>
+                <w:i w:val="0"/>
+                <w:color w:val="000000"/>
+              </w:rPr>
+              <w:t>GOMBÁSZOK</w:t>
             </w:r>
           </w:p>
         </w:tc>
@@ -5037,7 +5037,7 @@
                 <w:i w:val="0"/>
                 <w:color w:val="auto"/>
               </w:rPr>
-              <w:t>GBS002</w:t>
+              <w:t>GBS001</w:t>
             </w:r>
           </w:p>
         </w:tc>
@@ -5069,25 +5069,7 @@
                 <w:i w:val="0"/>
                 <w:color w:val="000000"/>
               </w:rPr>
-              <w:t xml:space="preserve">Egy gombtestet és egy </w:t>
-            </w:r>
-            <w:proofErr w:type="spellStart"/>
-            <w:r>
-              <w:rPr>
-                <w:rFonts w:ascii="Times New Roman" w:hAnsi="Times New Roman" w:cs="Times New Roman"/>
-                <w:i w:val="0"/>
-                <w:color w:val="000000"/>
-              </w:rPr>
-              <w:t>tektont</w:t>
-            </w:r>
-            <w:proofErr w:type="spellEnd"/>
-            <w:r>
-              <w:rPr>
-                <w:rFonts w:ascii="Times New Roman" w:hAnsi="Times New Roman" w:cs="Times New Roman"/>
-                <w:i w:val="0"/>
-                <w:color w:val="000000"/>
-              </w:rPr>
-              <w:t xml:space="preserve"> kiválasztva a gombász meghatározhatja, hogy hova lője a gombatest a spóráit.</w:t>
+              <w:t>Egy tektonra kattintva a gombász meghatározhatja, hogy merre nőjön a gombafonal.</w:t>
             </w:r>
           </w:p>
         </w:tc>
@@ -5157,7 +5139,7 @@
                 <w:i w:val="0"/>
                 <w:color w:val="auto"/>
               </w:rPr>
-              <w:t>GBS003</w:t>
+              <w:t>GBS002</w:t>
             </w:r>
           </w:p>
         </w:tc>
@@ -5189,7 +5171,25 @@
                 <w:i w:val="0"/>
                 <w:color w:val="000000"/>
               </w:rPr>
-              <w:t>Egy gombász egy körben 1 darab gombafonalnövekedést kezdeményezhet.</w:t>
+              <w:t xml:space="preserve">Egy gombtestet és egy </w:t>
+            </w:r>
+            <w:proofErr w:type="spellStart"/>
+            <w:r>
+              <w:rPr>
+                <w:rFonts w:ascii="Times New Roman" w:hAnsi="Times New Roman" w:cs="Times New Roman"/>
+                <w:i w:val="0"/>
+                <w:color w:val="000000"/>
+              </w:rPr>
+              <w:t>tektont</w:t>
+            </w:r>
+            <w:proofErr w:type="spellEnd"/>
+            <w:r>
+              <w:rPr>
+                <w:rFonts w:ascii="Times New Roman" w:hAnsi="Times New Roman" w:cs="Times New Roman"/>
+                <w:i w:val="0"/>
+                <w:color w:val="000000"/>
+              </w:rPr>
+              <w:t xml:space="preserve"> kiválasztva a gombász meghatározhatja, hogy hova lője a gombatest a spóráit.</w:t>
             </w:r>
           </w:p>
         </w:tc>
@@ -5220,7 +5220,7 @@
                 <w:i w:val="0"/>
                 <w:color w:val="000000"/>
               </w:rPr>
-              <w:t>igen, változatlanul marad</w:t>
+              <w:t>N</w:t>
             </w:r>
           </w:p>
         </w:tc>
@@ -5259,7 +5259,7 @@
                 <w:i w:val="0"/>
                 <w:color w:val="auto"/>
               </w:rPr>
-              <w:t>új</w:t>
+              <w:t>GBS003</w:t>
             </w:r>
           </w:p>
         </w:tc>
@@ -5291,25 +5291,7 @@
                 <w:i w:val="0"/>
                 <w:color w:val="000000"/>
               </w:rPr>
-              <w:t xml:space="preserve">Egy gombász </w:t>
-            </w:r>
-            <w:proofErr w:type="spellStart"/>
-            <w:r>
-              <w:rPr>
-                <w:rFonts w:ascii="Times New Roman" w:hAnsi="Times New Roman" w:cs="Times New Roman"/>
-                <w:i w:val="0"/>
-                <w:color w:val="000000"/>
-              </w:rPr>
-              <w:t>bárhányszor</w:t>
-            </w:r>
-            <w:proofErr w:type="spellEnd"/>
-            <w:r>
-              <w:rPr>
-                <w:rFonts w:ascii="Times New Roman" w:hAnsi="Times New Roman" w:cs="Times New Roman"/>
-                <w:i w:val="0"/>
-                <w:color w:val="000000"/>
-              </w:rPr>
-              <w:t xml:space="preserve"> tud spórát lőni és akármennyi gombatestet növeszthet egy körön belül.</w:t>
+              <w:t>Egy gombász egy körben 1 darab gombafonalnövekedést kezdeményezhet.</w:t>
             </w:r>
           </w:p>
         </w:tc>
@@ -5340,7 +5322,7 @@
                 <w:i w:val="0"/>
                 <w:color w:val="000000"/>
               </w:rPr>
-              <w:t>N/A</w:t>
+              <w:t>igen, változatlanul marad</w:t>
             </w:r>
           </w:p>
         </w:tc>
@@ -5380,6 +5362,126 @@
                 <w:color w:val="auto"/>
               </w:rPr>
               <w:lastRenderedPageBreak/>
+              <w:t>új</w:t>
+            </w:r>
+          </w:p>
+        </w:tc>
+        <w:tc>
+          <w:tcPr>
+            <w:tcW w:w="11198" w:type="dxa"/>
+            <w:tcBorders>
+              <w:top w:val="single" w:sz="4" w:space="0" w:color="000000"/>
+              <w:left w:val="single" w:sz="4" w:space="0" w:color="000000"/>
+              <w:bottom w:val="single" w:sz="4" w:space="0" w:color="000000"/>
+              <w:right w:val="single" w:sz="4" w:space="0" w:color="000000"/>
+            </w:tcBorders>
+            <w:vAlign w:val="center"/>
+          </w:tcPr>
+          <w:p>
+            <w:pPr>
+              <w:pStyle w:val="magyarazat"/>
+              <w:spacing w:before="60" w:after="60"/>
+              <w:jc w:val="both"/>
+              <w:rPr>
+                <w:rFonts w:ascii="Times New Roman" w:hAnsi="Times New Roman" w:cs="Times New Roman"/>
+                <w:i w:val="0"/>
+                <w:color w:val="000000"/>
+              </w:rPr>
+            </w:pPr>
+            <w:r>
+              <w:rPr>
+                <w:rFonts w:ascii="Times New Roman" w:hAnsi="Times New Roman" w:cs="Times New Roman"/>
+                <w:i w:val="0"/>
+                <w:color w:val="000000"/>
+              </w:rPr>
+              <w:t xml:space="preserve">Egy gombász </w:t>
+            </w:r>
+            <w:proofErr w:type="spellStart"/>
+            <w:r>
+              <w:rPr>
+                <w:rFonts w:ascii="Times New Roman" w:hAnsi="Times New Roman" w:cs="Times New Roman"/>
+                <w:i w:val="0"/>
+                <w:color w:val="000000"/>
+              </w:rPr>
+              <w:t>bárhányszor</w:t>
+            </w:r>
+            <w:proofErr w:type="spellEnd"/>
+            <w:r>
+              <w:rPr>
+                <w:rFonts w:ascii="Times New Roman" w:hAnsi="Times New Roman" w:cs="Times New Roman"/>
+                <w:i w:val="0"/>
+                <w:color w:val="000000"/>
+              </w:rPr>
+              <w:t xml:space="preserve"> tud spórát lőni és akármennyi gombatestet növeszthet egy körön belül.</w:t>
+            </w:r>
+          </w:p>
+        </w:tc>
+        <w:tc>
+          <w:tcPr>
+            <w:tcW w:w="1560" w:type="dxa"/>
+            <w:tcBorders>
+              <w:top w:val="single" w:sz="4" w:space="0" w:color="000000"/>
+              <w:left w:val="single" w:sz="4" w:space="0" w:color="000000"/>
+              <w:bottom w:val="single" w:sz="4" w:space="0" w:color="000000"/>
+              <w:right w:val="single" w:sz="4" w:space="0" w:color="000000"/>
+            </w:tcBorders>
+          </w:tcPr>
+          <w:p>
+            <w:pPr>
+              <w:pStyle w:val="magyarazat"/>
+              <w:spacing w:before="60" w:after="60"/>
+              <w:jc w:val="center"/>
+              <w:rPr>
+                <w:rFonts w:ascii="Times New Roman" w:hAnsi="Times New Roman" w:cs="Times New Roman"/>
+                <w:i w:val="0"/>
+                <w:color w:val="000000"/>
+              </w:rPr>
+            </w:pPr>
+            <w:r>
+              <w:rPr>
+                <w:rFonts w:ascii="Times New Roman" w:hAnsi="Times New Roman" w:cs="Times New Roman"/>
+                <w:i w:val="0"/>
+                <w:color w:val="000000"/>
+              </w:rPr>
+              <w:t>N/A</w:t>
+            </w:r>
+          </w:p>
+        </w:tc>
+      </w:tr>
+      <w:tr>
+        <w:trPr>
+          <w:cantSplit/>
+        </w:trPr>
+        <w:tc>
+          <w:tcPr>
+            <w:tcW w:w="1271" w:type="dxa"/>
+            <w:tcBorders>
+              <w:top w:val="single" w:sz="4" w:space="0" w:color="000000"/>
+              <w:left w:val="single" w:sz="4" w:space="0" w:color="000000"/>
+              <w:bottom w:val="single" w:sz="4" w:space="0" w:color="000000"/>
+              <w:right w:val="single" w:sz="4" w:space="0" w:color="000000"/>
+            </w:tcBorders>
+            <w:vAlign w:val="center"/>
+          </w:tcPr>
+          <w:p>
+            <w:pPr>
+              <w:pStyle w:val="magyarazat"/>
+              <w:spacing w:before="60" w:after="60"/>
+              <w:jc w:val="center"/>
+              <w:rPr>
+                <w:rFonts w:ascii="Times New Roman" w:hAnsi="Times New Roman" w:cs="Times New Roman"/>
+                <w:b/>
+                <w:i w:val="0"/>
+                <w:color w:val="auto"/>
+              </w:rPr>
+            </w:pPr>
+            <w:r>
+              <w:rPr>
+                <w:rFonts w:ascii="Times New Roman" w:hAnsi="Times New Roman" w:cs="Times New Roman"/>
+                <w:b/>
+                <w:i w:val="0"/>
+                <w:color w:val="auto"/>
+              </w:rPr>
               <w:t>GBS004</w:t>
             </w:r>
           </w:p>

</xml_diff>